<commit_message>
Terminando el archivo de word del manual
</commit_message>
<xml_diff>
--- a/IngSoftware/manual.docx
+++ b/IngSoftware/manual.docx
@@ -6,6 +6,48 @@
     <w:p>
       <w:pPr>
         <w:pStyle w:val="Body"/>
+        <w:bidi w:val="0"/>
+      </w:pPr>
+    </w:p>
+    <w:p>
+      <w:pPr>
+        <w:pStyle w:val="Body"/>
+        <w:bidi w:val="0"/>
+      </w:pPr>
+    </w:p>
+    <w:p>
+      <w:pPr>
+        <w:pStyle w:val="Body"/>
+        <w:bidi w:val="0"/>
+      </w:pPr>
+    </w:p>
+    <w:p>
+      <w:pPr>
+        <w:pStyle w:val="Body"/>
+        <w:bidi w:val="0"/>
+      </w:pPr>
+    </w:p>
+    <w:p>
+      <w:pPr>
+        <w:pStyle w:val="Body"/>
+        <w:bidi w:val="0"/>
+      </w:pPr>
+    </w:p>
+    <w:p>
+      <w:pPr>
+        <w:pStyle w:val="Body"/>
+        <w:bidi w:val="0"/>
+      </w:pPr>
+    </w:p>
+    <w:p>
+      <w:pPr>
+        <w:pStyle w:val="Body"/>
+        <w:bidi w:val="0"/>
+      </w:pPr>
+    </w:p>
+    <w:p>
+      <w:pPr>
+        <w:pStyle w:val="Body"/>
         <w:numPr>
           <w:ilvl w:val="0"/>
           <w:numId w:val="2"/>
@@ -15,18 +57,21 @@
       <w:r>
         <w:rPr>
           <w:rtl w:val="0"/>
+          <w:lang w:val="en-US"/>
         </w:rPr>
         <w:t>Corra la aplicaci</w:t>
       </w:r>
       <w:r>
         <w:rPr>
           <w:rtl w:val="0"/>
+          <w:lang w:val="en-US"/>
         </w:rPr>
         <w:t>ó</w:t>
       </w:r>
       <w:r>
         <w:rPr>
           <w:rtl w:val="0"/>
+          <w:lang w:val="en-US"/>
         </w:rPr>
         <w:t>n en Java</w:t>
       </w:r>
@@ -43,6 +88,7 @@
       <w:r>
         <w:rPr>
           <w:rtl w:val="0"/>
+          <w:lang w:val="en-US"/>
         </w:rPr>
         <w:t>Escriba su edad</w:t>
       </w:r>
@@ -59,18 +105,21 @@
       <w:r>
         <w:rPr>
           <w:rtl w:val="0"/>
+          <w:lang w:val="en-US"/>
         </w:rPr>
         <w:t>Clic en el bot</w:t>
       </w:r>
       <w:r>
         <w:rPr>
           <w:rtl w:val="0"/>
+          <w:lang w:val="en-US"/>
         </w:rPr>
         <w:t>ó</w:t>
       </w:r>
       <w:r>
         <w:rPr>
           <w:rtl w:val="0"/>
+          <w:lang w:val="en-US"/>
         </w:rPr>
         <w:t>n</w:t>
       </w:r>
@@ -78,14 +127,19 @@
     <w:p>
       <w:pPr>
         <w:pStyle w:val="Body"/>
-        <w:bidi w:val="0"/>
-      </w:pPr>
-    </w:p>
-    <w:p>
-      <w:pPr>
-        <w:pStyle w:val="Body"/>
-        <w:bidi w:val="0"/>
-      </w:pPr>
+        <w:numPr>
+          <w:ilvl w:val="0"/>
+          <w:numId w:val="2"/>
+        </w:numPr>
+        <w:bidi w:val="0"/>
+      </w:pPr>
+      <w:r>
+        <w:rPr>
+          <w:rtl w:val="0"/>
+          <w:lang w:val="en-US"/>
+        </w:rPr>
+        <w:t>Obtenga su edad</w:t>
+      </w:r>
       <w:r>
         <w:drawing>
           <wp:anchor distT="152400" distB="152400" distL="152400" distR="152400" simplePos="0" relativeHeight="251659264" behindDoc="0" locked="0" layoutInCell="1" allowOverlap="1">
@@ -94,9 +148,9 @@
               <wp:posOffset>208878</wp:posOffset>
             </wp:positionH>
             <wp:positionV relativeFrom="line">
-              <wp:posOffset>152400</wp:posOffset>
+              <wp:posOffset>228600</wp:posOffset>
             </wp:positionV>
-            <wp:extent cx="5689600" cy="4330700"/>
+            <wp:extent cx="3925468" cy="2987912"/>
             <wp:effectExtent l="0" t="0" r="0" b="0"/>
             <wp:wrapThrough wrapText="bothSides" distL="152400" distR="152400">
               <wp:wrapPolygon edited="1">
@@ -129,7 +183,7 @@
                   <pic:spPr>
                     <a:xfrm>
                       <a:off x="0" y="0"/>
-                      <a:ext cx="5689600" cy="4330700"/>
+                      <a:ext cx="3925468" cy="2987912"/>
                     </a:xfrm>
                     <a:prstGeom prst="rect">
                       <a:avLst/>
@@ -146,7 +200,595 @@
           </wp:anchor>
         </w:drawing>
       </w:r>
-      <w:r/>
+    </w:p>
+    <w:p>
+      <w:pPr>
+        <w:pStyle w:val="Body"/>
+        <w:bidi w:val="0"/>
+      </w:pPr>
+    </w:p>
+    <w:p>
+      <w:pPr>
+        <w:pStyle w:val="Body"/>
+        <w:bidi w:val="0"/>
+      </w:pPr>
+    </w:p>
+    <w:p>
+      <w:pPr>
+        <w:pStyle w:val="Body"/>
+        <w:bidi w:val="0"/>
+      </w:pPr>
+    </w:p>
+    <w:p>
+      <w:pPr>
+        <w:pStyle w:val="Body"/>
+        <w:bidi w:val="0"/>
+      </w:pPr>
+    </w:p>
+    <w:p>
+      <w:pPr>
+        <w:pStyle w:val="Body"/>
+        <w:bidi w:val="0"/>
+      </w:pPr>
+    </w:p>
+    <w:p>
+      <w:pPr>
+        <w:pStyle w:val="Body"/>
+        <w:bidi w:val="0"/>
+      </w:pPr>
+    </w:p>
+    <w:p>
+      <w:pPr>
+        <w:pStyle w:val="Body"/>
+        <w:bidi w:val="0"/>
+      </w:pPr>
+    </w:p>
+    <w:p>
+      <w:pPr>
+        <w:pStyle w:val="Body"/>
+        <w:bidi w:val="0"/>
+      </w:pPr>
+    </w:p>
+    <w:p>
+      <w:pPr>
+        <w:pStyle w:val="Body"/>
+        <w:bidi w:val="0"/>
+      </w:pPr>
+    </w:p>
+    <w:p>
+      <w:pPr>
+        <w:pStyle w:val="Body"/>
+        <w:bidi w:val="0"/>
+      </w:pPr>
+    </w:p>
+    <w:p>
+      <w:pPr>
+        <w:pStyle w:val="Body"/>
+        <w:bidi w:val="0"/>
+      </w:pPr>
+    </w:p>
+    <w:p>
+      <w:pPr>
+        <w:pStyle w:val="Body"/>
+        <w:bidi w:val="0"/>
+      </w:pPr>
+    </w:p>
+    <w:p>
+      <w:pPr>
+        <w:pStyle w:val="Body"/>
+        <w:bidi w:val="0"/>
+      </w:pPr>
+    </w:p>
+    <w:p>
+      <w:pPr>
+        <w:pStyle w:val="Body"/>
+        <w:bidi w:val="0"/>
+      </w:pPr>
+    </w:p>
+    <w:p>
+      <w:pPr>
+        <w:pStyle w:val="Body"/>
+        <w:bidi w:val="0"/>
+      </w:pPr>
+    </w:p>
+    <w:p>
+      <w:pPr>
+        <w:pStyle w:val="Body"/>
+        <w:bidi w:val="0"/>
+      </w:pPr>
+    </w:p>
+    <w:p>
+      <w:pPr>
+        <w:pStyle w:val="Body"/>
+        <w:bidi w:val="0"/>
+      </w:pPr>
+    </w:p>
+    <w:p>
+      <w:pPr>
+        <w:pStyle w:val="Body"/>
+        <w:bidi w:val="0"/>
+      </w:pPr>
+    </w:p>
+    <w:p>
+      <w:pPr>
+        <w:pStyle w:val="Body"/>
+        <w:bidi w:val="0"/>
+      </w:pPr>
+    </w:p>
+    <w:p>
+      <w:pPr>
+        <w:pStyle w:val="Body"/>
+        <w:bidi w:val="0"/>
+      </w:pPr>
+    </w:p>
+    <w:p>
+      <w:pPr>
+        <w:pStyle w:val="Body"/>
+        <w:bidi w:val="0"/>
+      </w:pPr>
+    </w:p>
+    <w:p>
+      <w:pPr>
+        <w:pStyle w:val="Body"/>
+        <w:bidi w:val="0"/>
+      </w:pPr>
+    </w:p>
+    <w:p>
+      <w:pPr>
+        <w:pStyle w:val="Body"/>
+        <w:bidi w:val="0"/>
+      </w:pPr>
+    </w:p>
+    <w:p>
+      <w:pPr>
+        <w:pStyle w:val="Body"/>
+        <w:bidi w:val="0"/>
+      </w:pPr>
+    </w:p>
+    <w:p>
+      <w:pPr>
+        <w:pStyle w:val="Body"/>
+        <w:bidi w:val="0"/>
+      </w:pPr>
+    </w:p>
+    <w:p>
+      <w:pPr>
+        <w:pStyle w:val="Caption"/>
+        <w:bidi w:val="0"/>
+      </w:pPr>
+      <w:r>
+        <w:rPr>
+          <w:rtl w:val="0"/>
+        </w:rPr>
+        <w:t>Codigo:</w:t>
+      </w:r>
+    </w:p>
+    <w:p>
+      <w:pPr>
+        <w:pStyle w:val="Body"/>
+        <w:bidi w:val="0"/>
+      </w:pPr>
+    </w:p>
+    <w:p>
+      <w:pPr>
+        <w:pStyle w:val="Body"/>
+        <w:bidi w:val="0"/>
+      </w:pPr>
+    </w:p>
+    <w:p>
+      <w:pPr>
+        <w:pStyle w:val="Body"/>
+        <w:rPr>
+          <w:rFonts w:ascii="Adobe Arabic Regular" w:cs="Adobe Arabic Regular" w:hAnsi="Adobe Arabic Regular" w:eastAsia="Adobe Arabic Regular"/>
+        </w:rPr>
+      </w:pPr>
+      <w:r>
+        <w:rPr>
+          <w:rFonts w:ascii="Adobe Arabic Regular" w:hAnsi="Adobe Arabic Regular"/>
+          <w:rtl w:val="0"/>
+        </w:rPr>
+        <w:t xml:space="preserve">    private void jButton1ActionPerformed(java.awt.event.ActionEvent evt) {                                         </w:t>
+      </w:r>
+    </w:p>
+    <w:p>
+      <w:pPr>
+        <w:pStyle w:val="Body"/>
+        <w:rPr>
+          <w:rFonts w:ascii="Adobe Arabic Regular" w:cs="Adobe Arabic Regular" w:hAnsi="Adobe Arabic Regular" w:eastAsia="Adobe Arabic Regular"/>
+        </w:rPr>
+      </w:pPr>
+      <w:r>
+        <w:rPr>
+          <w:rFonts w:ascii="Adobe Arabic Regular" w:hAnsi="Adobe Arabic Regular"/>
+          <w:rtl w:val="0"/>
+          <w:lang w:val="en-US"/>
+        </w:rPr>
+        <w:t xml:space="preserve">        // TODO add your handling code here:</w:t>
+      </w:r>
+    </w:p>
+    <w:p>
+      <w:pPr>
+        <w:pStyle w:val="Body"/>
+        <w:rPr>
+          <w:rFonts w:ascii="Adobe Arabic Regular" w:cs="Adobe Arabic Regular" w:hAnsi="Adobe Arabic Regular" w:eastAsia="Adobe Arabic Regular"/>
+        </w:rPr>
+      </w:pPr>
+    </w:p>
+    <w:p>
+      <w:pPr>
+        <w:pStyle w:val="Body"/>
+        <w:rPr>
+          <w:rFonts w:ascii="Adobe Arabic Regular" w:cs="Adobe Arabic Regular" w:hAnsi="Adobe Arabic Regular" w:eastAsia="Adobe Arabic Regular"/>
+        </w:rPr>
+      </w:pPr>
+      <w:r>
+        <w:rPr>
+          <w:rFonts w:ascii="Adobe Arabic Regular" w:hAnsi="Adobe Arabic Regular"/>
+          <w:rtl w:val="0"/>
+        </w:rPr>
+        <w:t xml:space="preserve">        int ahora = 2019;</w:t>
+      </w:r>
+    </w:p>
+    <w:p>
+      <w:pPr>
+        <w:pStyle w:val="Body"/>
+        <w:rPr>
+          <w:rFonts w:ascii="Adobe Arabic Regular" w:cs="Adobe Arabic Regular" w:hAnsi="Adobe Arabic Regular" w:eastAsia="Adobe Arabic Regular"/>
+        </w:rPr>
+      </w:pPr>
+      <w:r>
+        <w:rPr>
+          <w:rFonts w:ascii="Adobe Arabic Regular" w:hAnsi="Adobe Arabic Regular"/>
+          <w:rtl w:val="0"/>
+          <w:lang w:val="es-ES_tradnl"/>
+        </w:rPr>
+        <w:t xml:space="preserve">        edadLabel.setText("Tu edad es:" + (ahora - Integer.parseInt(edadText.getText())));</w:t>
+      </w:r>
+    </w:p>
+    <w:p>
+      <w:pPr>
+        <w:pStyle w:val="Body"/>
+        <w:rPr>
+          <w:rFonts w:ascii="Adobe Arabic Regular" w:cs="Adobe Arabic Regular" w:hAnsi="Adobe Arabic Regular" w:eastAsia="Adobe Arabic Regular"/>
+        </w:rPr>
+      </w:pPr>
+    </w:p>
+    <w:p>
+      <w:pPr>
+        <w:pStyle w:val="Body"/>
+        <w:rPr>
+          <w:rFonts w:ascii="Adobe Arabic Regular" w:cs="Adobe Arabic Regular" w:hAnsi="Adobe Arabic Regular" w:eastAsia="Adobe Arabic Regular"/>
+        </w:rPr>
+      </w:pPr>
+      <w:r>
+        <w:rPr>
+          <w:rFonts w:ascii="Adobe Arabic Regular" w:hAnsi="Adobe Arabic Regular"/>
+          <w:rtl w:val="0"/>
+          <w:lang w:val="de-DE"/>
+        </w:rPr>
+        <w:t xml:space="preserve">        Writer writer = null;</w:t>
+      </w:r>
+    </w:p>
+    <w:p>
+      <w:pPr>
+        <w:pStyle w:val="Body"/>
+        <w:rPr>
+          <w:rFonts w:ascii="Adobe Arabic Regular" w:cs="Adobe Arabic Regular" w:hAnsi="Adobe Arabic Regular" w:eastAsia="Adobe Arabic Regular"/>
+        </w:rPr>
+      </w:pPr>
+    </w:p>
+    <w:p>
+      <w:pPr>
+        <w:pStyle w:val="Body"/>
+        <w:rPr>
+          <w:rFonts w:ascii="Adobe Arabic Regular" w:cs="Adobe Arabic Regular" w:hAnsi="Adobe Arabic Regular" w:eastAsia="Adobe Arabic Regular"/>
+        </w:rPr>
+      </w:pPr>
+      <w:r>
+        <w:rPr>
+          <w:rFonts w:ascii="Adobe Arabic Regular" w:hAnsi="Adobe Arabic Regular"/>
+          <w:rtl w:val="0"/>
+        </w:rPr>
+        <w:t xml:space="preserve">        try {</w:t>
+      </w:r>
+    </w:p>
+    <w:p>
+      <w:pPr>
+        <w:pStyle w:val="Body"/>
+        <w:rPr>
+          <w:rFonts w:ascii="Adobe Arabic Regular" w:cs="Adobe Arabic Regular" w:hAnsi="Adobe Arabic Regular" w:eastAsia="Adobe Arabic Regular"/>
+        </w:rPr>
+      </w:pPr>
+      <w:r>
+        <w:rPr>
+          <w:rFonts w:ascii="Adobe Arabic Regular" w:hAnsi="Adobe Arabic Regular"/>
+          <w:rtl w:val="0"/>
+          <w:lang w:val="en-US"/>
+        </w:rPr>
+        <w:t xml:space="preserve">            writer = new BufferedWriter(new OutputStreamWriter(</w:t>
+      </w:r>
+    </w:p>
+    <w:p>
+      <w:pPr>
+        <w:pStyle w:val="Body"/>
+        <w:rPr>
+          <w:rFonts w:ascii="Adobe Arabic Regular" w:cs="Adobe Arabic Regular" w:hAnsi="Adobe Arabic Regular" w:eastAsia="Adobe Arabic Regular"/>
+        </w:rPr>
+      </w:pPr>
+      <w:r>
+        <w:rPr>
+          <w:rFonts w:ascii="Adobe Arabic Regular" w:hAnsi="Adobe Arabic Regular"/>
+          <w:rtl w:val="0"/>
+        </w:rPr>
+        <w:t xml:space="preserve">                    new FileOutputStream("IngSoftwareArchivoDeTexto.txt"), "utf-8"));</w:t>
+      </w:r>
+    </w:p>
+    <w:p>
+      <w:pPr>
+        <w:pStyle w:val="Body"/>
+        <w:rPr>
+          <w:rFonts w:ascii="Adobe Arabic Regular" w:cs="Adobe Arabic Regular" w:hAnsi="Adobe Arabic Regular" w:eastAsia="Adobe Arabic Regular"/>
+        </w:rPr>
+      </w:pPr>
+      <w:r>
+        <w:rPr>
+          <w:rFonts w:ascii="Adobe Arabic Regular" w:hAnsi="Adobe Arabic Regular"/>
+          <w:rtl w:val="0"/>
+        </w:rPr>
+        <w:t xml:space="preserve">            writer.write("Tu edad es:" + (ahora - Integer.parseInt(edadText.getText())));</w:t>
+      </w:r>
+    </w:p>
+    <w:p>
+      <w:pPr>
+        <w:pStyle w:val="Body"/>
+        <w:rPr>
+          <w:rFonts w:ascii="Adobe Arabic Regular" w:cs="Adobe Arabic Regular" w:hAnsi="Adobe Arabic Regular" w:eastAsia="Adobe Arabic Regular"/>
+        </w:rPr>
+      </w:pPr>
+      <w:r>
+        <w:rPr>
+          <w:rFonts w:ascii="Adobe Arabic Regular" w:hAnsi="Adobe Arabic Regular"/>
+          <w:rtl w:val="0"/>
+          <w:lang w:val="en-US"/>
+        </w:rPr>
+        <w:t xml:space="preserve">        } catch (IOException ex) {</w:t>
+      </w:r>
+    </w:p>
+    <w:p>
+      <w:pPr>
+        <w:pStyle w:val="Body"/>
+        <w:rPr>
+          <w:rFonts w:ascii="Adobe Arabic Regular" w:cs="Adobe Arabic Regular" w:hAnsi="Adobe Arabic Regular" w:eastAsia="Adobe Arabic Regular"/>
+        </w:rPr>
+      </w:pPr>
+      <w:r>
+        <w:rPr>
+          <w:rFonts w:ascii="Adobe Arabic Regular" w:hAnsi="Adobe Arabic Regular"/>
+          <w:rtl w:val="0"/>
+        </w:rPr>
+        <w:t xml:space="preserve">            // Report</w:t>
+      </w:r>
+    </w:p>
+    <w:p>
+      <w:pPr>
+        <w:pStyle w:val="Body"/>
+        <w:rPr>
+          <w:rFonts w:ascii="Adobe Arabic Regular" w:cs="Adobe Arabic Regular" w:hAnsi="Adobe Arabic Regular" w:eastAsia="Adobe Arabic Regular"/>
+        </w:rPr>
+      </w:pPr>
+      <w:r>
+        <w:rPr>
+          <w:rFonts w:ascii="Adobe Arabic Regular" w:hAnsi="Adobe Arabic Regular"/>
+          <w:rtl w:val="0"/>
+          <w:lang w:val="en-US"/>
+        </w:rPr>
+        <w:t xml:space="preserve">        } finally {</w:t>
+      </w:r>
+    </w:p>
+    <w:p>
+      <w:pPr>
+        <w:pStyle w:val="Body"/>
+        <w:rPr>
+          <w:rFonts w:ascii="Adobe Arabic Regular" w:cs="Adobe Arabic Regular" w:hAnsi="Adobe Arabic Regular" w:eastAsia="Adobe Arabic Regular"/>
+        </w:rPr>
+      </w:pPr>
+      <w:r>
+        <w:rPr>
+          <w:rFonts w:ascii="Adobe Arabic Regular" w:hAnsi="Adobe Arabic Regular"/>
+          <w:rtl w:val="0"/>
+        </w:rPr>
+        <w:t xml:space="preserve">            try {</w:t>
+      </w:r>
+    </w:p>
+    <w:p>
+      <w:pPr>
+        <w:pStyle w:val="Body"/>
+        <w:rPr>
+          <w:rFonts w:ascii="Adobe Arabic Regular" w:cs="Adobe Arabic Regular" w:hAnsi="Adobe Arabic Regular" w:eastAsia="Adobe Arabic Regular"/>
+        </w:rPr>
+      </w:pPr>
+      <w:r>
+        <w:rPr>
+          <w:rFonts w:ascii="Adobe Arabic Regular" w:hAnsi="Adobe Arabic Regular"/>
+          <w:rtl w:val="0"/>
+        </w:rPr>
+        <w:t xml:space="preserve">                writer.close();</w:t>
+      </w:r>
+    </w:p>
+    <w:p>
+      <w:pPr>
+        <w:pStyle w:val="Body"/>
+        <w:rPr>
+          <w:rFonts w:ascii="Adobe Arabic Regular" w:cs="Adobe Arabic Regular" w:hAnsi="Adobe Arabic Regular" w:eastAsia="Adobe Arabic Regular"/>
+        </w:rPr>
+      </w:pPr>
+      <w:r>
+        <w:rPr>
+          <w:rFonts w:ascii="Adobe Arabic Regular" w:hAnsi="Adobe Arabic Regular"/>
+          <w:rtl w:val="0"/>
+        </w:rPr>
+        <w:t xml:space="preserve">            } catch (Exception ex) {/*ignore*/</w:t>
+      </w:r>
+    </w:p>
+    <w:p>
+      <w:pPr>
+        <w:pStyle w:val="Body"/>
+        <w:rPr>
+          <w:rFonts w:ascii="Adobe Arabic Regular" w:cs="Adobe Arabic Regular" w:hAnsi="Adobe Arabic Regular" w:eastAsia="Adobe Arabic Regular"/>
+        </w:rPr>
+      </w:pPr>
+      <w:r>
+        <w:rPr>
+          <w:rFonts w:ascii="Adobe Arabic Regular" w:hAnsi="Adobe Arabic Regular"/>
+          <w:rtl w:val="0"/>
+        </w:rPr>
+        <w:t xml:space="preserve">            }</w:t>
+      </w:r>
+    </w:p>
+    <w:p>
+      <w:pPr>
+        <w:pStyle w:val="Body"/>
+        <w:rPr>
+          <w:rFonts w:ascii="Adobe Arabic Regular" w:cs="Adobe Arabic Regular" w:hAnsi="Adobe Arabic Regular" w:eastAsia="Adobe Arabic Regular"/>
+        </w:rPr>
+      </w:pPr>
+      <w:r>
+        <w:rPr>
+          <w:rFonts w:ascii="Adobe Arabic Regular" w:hAnsi="Adobe Arabic Regular"/>
+          <w:rtl w:val="0"/>
+        </w:rPr>
+        <w:t xml:space="preserve">        }</w:t>
+      </w:r>
+    </w:p>
+    <w:p>
+      <w:pPr>
+        <w:pStyle w:val="Body"/>
+        <w:rPr>
+          <w:rFonts w:ascii="Adobe Arabic Regular" w:cs="Adobe Arabic Regular" w:hAnsi="Adobe Arabic Regular" w:eastAsia="Adobe Arabic Regular"/>
+        </w:rPr>
+      </w:pPr>
+      <w:r>
+        <w:rPr>
+          <w:rFonts w:ascii="Adobe Arabic Regular" w:hAnsi="Adobe Arabic Regular"/>
+          <w:rtl w:val="0"/>
+        </w:rPr>
+        <w:t xml:space="preserve">    }     </w:t>
+      </w:r>
+    </w:p>
+    <w:p>
+      <w:pPr>
+        <w:pStyle w:val="Body"/>
+        <w:rPr>
+          <w:rFonts w:ascii="Adobe Arabic Regular" w:cs="Adobe Arabic Regular" w:hAnsi="Adobe Arabic Regular" w:eastAsia="Adobe Arabic Regular"/>
+        </w:rPr>
+      </w:pPr>
+    </w:p>
+    <w:p>
+      <w:pPr>
+        <w:pStyle w:val="Caption"/>
+        <w:bidi w:val="0"/>
+      </w:pPr>
+      <w:r>
+        <w:rPr>
+          <w:rtl w:val="0"/>
+        </w:rPr>
+        <w:t>Comentario personal sobre la herramienta de GIT:</w:t>
+      </w:r>
+    </w:p>
+    <w:p>
+      <w:pPr>
+        <w:pStyle w:val="Caption"/>
+        <w:bidi w:val="0"/>
+      </w:pPr>
+    </w:p>
+    <w:p>
+      <w:pPr>
+        <w:pStyle w:val="Caption"/>
+        <w:bidi w:val="0"/>
+      </w:pPr>
+    </w:p>
+    <w:p>
+      <w:pPr>
+        <w:pStyle w:val="Body"/>
+        <w:jc w:val="both"/>
+      </w:pPr>
+      <w:r>
+        <w:rPr>
+          <w:rtl w:val="0"/>
+          <w:lang w:val="en-US"/>
+        </w:rPr>
+        <w:t>GIT es una herramienta muy buena para el momento del desarrollo del software, permite el trabajo de equipos de desarrollo y que cada miembro del equipo pueda desarrollar c</w:t>
+      </w:r>
+      <w:r>
+        <w:rPr>
+          <w:rtl w:val="0"/>
+          <w:lang w:val="en-US"/>
+        </w:rPr>
+        <w:t>ó</w:t>
+      </w:r>
+      <w:r>
+        <w:rPr>
+          <w:rtl w:val="0"/>
+          <w:lang w:val="en-US"/>
+        </w:rPr>
+        <w:t>digo para el proyecto, con el uso de branchs que le permiten al desarrollador trabajar por su cuenta en el proyecto y luego subir sus cambios al c</w:t>
+      </w:r>
+      <w:r>
+        <w:rPr>
+          <w:rtl w:val="0"/>
+          <w:lang w:val="en-US"/>
+        </w:rPr>
+        <w:t>ó</w:t>
+      </w:r>
+      <w:r>
+        <w:rPr>
+          <w:rtl w:val="0"/>
+          <w:lang w:val="en-US"/>
+        </w:rPr>
+        <w:t>digo master que est</w:t>
+      </w:r>
+      <w:r>
+        <w:rPr>
+          <w:rtl w:val="0"/>
+          <w:lang w:val="en-US"/>
+        </w:rPr>
+        <w:t xml:space="preserve">á </w:t>
+      </w:r>
+      <w:r>
+        <w:rPr>
+          <w:rtl w:val="0"/>
+          <w:lang w:val="en-US"/>
+        </w:rPr>
+        <w:t>en GIT. La herramienta de GIT permite que se trabaje de manera m</w:t>
+      </w:r>
+      <w:r>
+        <w:rPr>
+          <w:rtl w:val="0"/>
+          <w:lang w:val="en-US"/>
+        </w:rPr>
+        <w:t>á</w:t>
+      </w:r>
+      <w:r>
+        <w:rPr>
+          <w:rtl w:val="0"/>
+          <w:lang w:val="en-US"/>
+        </w:rPr>
+        <w:t>s ordenada y r</w:t>
+      </w:r>
+      <w:r>
+        <w:rPr>
+          <w:rtl w:val="0"/>
+          <w:lang w:val="en-US"/>
+        </w:rPr>
+        <w:t>á</w:t>
+      </w:r>
+      <w:r>
+        <w:rPr>
+          <w:rtl w:val="0"/>
+          <w:lang w:val="en-US"/>
+        </w:rPr>
+        <w:t>pida a la hora del desarrollo de software.</w:t>
+      </w:r>
     </w:p>
     <w:sectPr>
       <w:headerReference w:type="default" r:id="rId5"/>
@@ -570,7 +1212,6 @@
       <w:szCs w:val="22"/>
       <w:u w:val="none"/>
       <w:vertAlign w:val="baseline"/>
-      <w:lang w:val="en-US"/>
     </w:rPr>
   </w:style>
   <w:style w:type="numbering" w:styleId="Numbered">
@@ -580,6 +1221,46 @@
         <w:numId w:val="1"/>
       </w:numPr>
     </w:pPr>
+  </w:style>
+  <w:style w:type="paragraph" w:styleId="Caption">
+    <w:name w:val="Caption"/>
+    <w:next w:val="Caption"/>
+    <w:pPr>
+      <w:keepNext w:val="0"/>
+      <w:keepLines w:val="0"/>
+      <w:pageBreakBefore w:val="0"/>
+      <w:widowControl w:val="1"/>
+      <w:shd w:val="clear" w:color="auto" w:fill="auto"/>
+      <w:tabs>
+        <w:tab w:val="left" w:pos="1150"/>
+      </w:tabs>
+      <w:suppressAutoHyphens w:val="0"/>
+      <w:bidi w:val="0"/>
+      <w:spacing w:before="0" w:after="0" w:line="240" w:lineRule="auto"/>
+      <w:ind w:left="0" w:right="0" w:firstLine="0"/>
+      <w:jc w:val="left"/>
+      <w:outlineLvl w:val="9"/>
+    </w:pPr>
+    <w:rPr>
+      <w:rFonts w:ascii="Helvetica Neue" w:cs="Arial Unicode MS" w:hAnsi="Helvetica Neue" w:eastAsia="Arial Unicode MS"/>
+      <w:b w:val="1"/>
+      <w:bCs w:val="1"/>
+      <w:i w:val="0"/>
+      <w:iCs w:val="0"/>
+      <w:caps w:val="1"/>
+      <w:strike w:val="0"/>
+      <w:dstrike w:val="0"/>
+      <w:outline w:val="0"/>
+      <w:color w:val="000000"/>
+      <w:spacing w:val="0"/>
+      <w:kern w:val="0"/>
+      <w:position w:val="0"/>
+      <w:sz w:val="20"/>
+      <w:szCs w:val="20"/>
+      <w:u w:val="none"/>
+      <w:vertAlign w:val="baseline"/>
+      <w:lang w:val="en-US"/>
+    </w:rPr>
   </w:style>
 </w:styles>
 </file>

</xml_diff>